<commit_message>
change in c document with branch2
</commit_message>
<xml_diff>
--- a/c.docx
+++ b/c.docx
@@ -31,7 +31,26 @@
         <w:rPr>
           <w:lang w:val="en-US"/>
         </w:rPr>
-        <w:t>hi</w:t>
+        <w:t>H</w:t>
+      </w:r>
+      <w:r>
+        <w:rPr>
+          <w:lang w:val="en-US"/>
+        </w:rPr>
+        <w:t>i</w:t>
+      </w:r>
+    </w:p>
+    <w:p>
+      <w:pPr>
+        <w:rPr>
+          <w:lang w:val="en-US"/>
+        </w:rPr>
+      </w:pPr>
+      <w:r>
+        <w:rPr>
+          <w:lang w:val="en-US"/>
+        </w:rPr>
+        <w:t>Merged with branch2 with master</w:t>
       </w:r>
     </w:p>
     <w:sectPr>

</xml_diff>